<commit_message>
cambios de documento avance y Buscador
</commit_message>
<xml_diff>
--- a/documentacion/reunion 12-11-19 Luis(REVISADO)/Español.docx
+++ b/documentacion/reunion 12-11-19 Luis(REVISADO)/Español.docx
@@ -1,9 +1,7 @@
 
 <file path=word/document.xml><?xml version="1.0" encoding="utf-8"?>
-<w:document xmlns:wpc="http://schemas.microsoft.com/office/word/2010/wordprocessingCanvas" xmlns:cx="http://schemas.microsoft.com/office/drawing/2014/chartex" xmlns:mc="http://schemas.openxmlformats.org/markup-compatibility/2006" xmlns:o="urn:schemas-microsoft-com:office:office" xmlns:r="http://schemas.openxmlformats.org/officeDocument/2006/relationships" xmlns:m="http://schemas.openxmlformats.org/officeDocument/2006/math" xmlns:v="urn:schemas-microsoft-com:vml" xmlns:wp14="http://schemas.microsoft.com/office/word/2010/wordprocessingDrawing" xmlns:wp="http://schemas.openxmlformats.org/drawingml/2006/wordprocessingDrawing" xmlns:w10="urn:schemas-microsoft-com:office:word" xmlns:w="http://schemas.openxmlformats.org/wordprocessingml/2006/main" xmlns:w14="http://schemas.microsoft.com/office/word/2010/wordml" xmlns:w15="http://schemas.microsoft.com/office/word/2012/wordml" xmlns:w16se="http://schemas.microsoft.com/office/word/2015/wordml/symex" xmlns:wpg="http://schemas.microsoft.com/office/word/2010/wordprocessingGroup" xmlns:wpi="http://schemas.microsoft.com/office/word/2010/wordprocessingInk" xmlns:wne="http://schemas.microsoft.com/office/word/2006/wordml" xmlns:wps="http://schemas.microsoft.com/office/word/2010/wordprocessingShape" mc:Ignorable="w14 w15 w16se wp14">
+<w:document xmlns:wpc="http://schemas.microsoft.com/office/word/2010/wordprocessingCanvas" xmlns:mc="http://schemas.openxmlformats.org/markup-compatibility/2006" xmlns:o="urn:schemas-microsoft-com:office:office" xmlns:r="http://schemas.openxmlformats.org/officeDocument/2006/relationships" xmlns:m="http://schemas.openxmlformats.org/officeDocument/2006/math" xmlns:v="urn:schemas-microsoft-com:vml" xmlns:wp14="http://schemas.microsoft.com/office/word/2010/wordprocessingDrawing" xmlns:wp="http://schemas.openxmlformats.org/drawingml/2006/wordprocessingDrawing" xmlns:w10="urn:schemas-microsoft-com:office:word" xmlns:w="http://schemas.openxmlformats.org/wordprocessingml/2006/main" xmlns:w14="http://schemas.microsoft.com/office/word/2010/wordml" xmlns:w15="http://schemas.microsoft.com/office/word/2012/wordml" xmlns:wpg="http://schemas.microsoft.com/office/word/2010/wordprocessingGroup" xmlns:wpi="http://schemas.microsoft.com/office/word/2010/wordprocessingInk" xmlns:wne="http://schemas.microsoft.com/office/word/2006/wordml" xmlns:wps="http://schemas.microsoft.com/office/word/2010/wordprocessingShape" mc:Ignorable="w14 w15 wp14">
   <w:body>
-    <w:bookmarkStart w:id="0" w:name="_GoBack"/>
-    <w:bookmarkEnd w:id="0"/>
     <w:p>
       <w:pPr>
         <w:rPr>
@@ -85,7 +83,7 @@
               </wp:anchor>
             </w:drawing>
           </mc:Choice>
-          <mc:Fallback>
+          <mc:Fallback xmlns:w16se="http://schemas.microsoft.com/office/word/2015/wordml/symex" xmlns:cx="http://schemas.microsoft.com/office/drawing/2014/chartex">
             <w:pict>
               <v:shape w14:anchorId="61D562A0" id="Distinto de 14" o:spid="_x0000_s1026" style="position:absolute;margin-left:106.45pt;margin-top:75.7pt;width:144.9pt;height:94.4pt;z-index:251676672;visibility:visible;mso-wrap-style:square;mso-width-percent:0;mso-height-percent:0;mso-wrap-distance-left:9pt;mso-wrap-distance-top:0;mso-wrap-distance-right:9pt;mso-wrap-distance-bottom:0;mso-position-horizontal:absolute;mso-position-horizontal-relative:margin;mso-position-vertical:absolute;mso-position-vertical-relative:text;mso-width-percent:0;mso-height-percent:0;mso-width-relative:margin;mso-height-relative:margin;v-text-anchor:middle" coordsize="1840230,1198880" o:gfxdata="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" path="m243922,401349r536201,l649928,43641,769830,,915909,401349r680399,l1596308,528946r-633958,l1013666,669934r582642,l1596308,797531r-536201,l1190302,1155239r-119902,43641l924321,797531r-680399,l243922,669934r633958,l826564,528946r-582642,l243922,401349xe" fillcolor="#5b9bd5 [3204]" strokecolor="#1f4d78 [1604]" strokeweight="1pt">
                 <v:stroke joinstyle="miter"/>
@@ -1202,7 +1200,7 @@
               </wp:anchor>
             </w:drawing>
           </mc:Choice>
-          <mc:Fallback>
+          <mc:Fallback xmlns:w16se="http://schemas.microsoft.com/office/word/2015/wordml/symex" xmlns:cx="http://schemas.microsoft.com/office/drawing/2014/chartex">
             <w:pict>
               <v:shape w14:anchorId="7E040C35" id="Distinto de 12" o:spid="_x0000_s1026" style="position:absolute;margin-left:0;margin-top:5.85pt;width:144.9pt;height:94.4pt;z-index:251672576;visibility:visible;mso-wrap-style:square;mso-wrap-distance-left:9pt;mso-wrap-distance-top:0;mso-wrap-distance-right:9pt;mso-wrap-distance-bottom:0;mso-position-horizontal:center;mso-position-horizontal-relative:margin;mso-position-vertical:absolute;mso-position-vertical-relative:text;v-text-anchor:middle" coordsize="1840230,1198880" o:gfxdata="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" path="m243922,401349r536201,l649928,43641,769830,,915909,401349r680399,l1596308,528946r-633958,l1013666,669934r582642,l1596308,797531r-536201,l1190302,1155239r-119902,43641l924321,797531r-680399,l243922,669934r633958,l826564,528946r-582642,l243922,401349xe" fillcolor="#5b9bd5 [3204]" strokecolor="#1f4d78 [1604]" strokeweight="1pt">
                 <v:stroke joinstyle="miter"/>
@@ -1350,7 +1348,7 @@
               </wp:anchor>
             </w:drawing>
           </mc:Choice>
-          <mc:Fallback>
+          <mc:Fallback xmlns:w16se="http://schemas.microsoft.com/office/word/2015/wordml/symex" xmlns:cx="http://schemas.microsoft.com/office/drawing/2014/chartex">
             <w:pict>
               <v:roundrect w14:anchorId="1D9EF4CF" id="Rectángulo redondeado 2" o:spid="_x0000_s1026" style="position:absolute;margin-left:-5.55pt;margin-top:8.55pt;width:73.15pt;height:16.5pt;z-index:251659264;visibility:visible;mso-wrap-style:square;mso-wrap-distance-left:9pt;mso-wrap-distance-top:0;mso-wrap-distance-right:9pt;mso-wrap-distance-bottom:0;mso-position-horizontal:absolute;mso-position-horizontal-relative:text;mso-position-vertical:absolute;mso-position-vertical-relative:text;v-text-anchor:middle" arcsize="10923f" o:gfxdata="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" filled="f" strokecolor="#70ad47 [3209]" strokeweight="1pt">
                 <v:stroke joinstyle="miter"/>
@@ -1459,7 +1457,7 @@
               </wp:anchor>
             </w:drawing>
           </mc:Choice>
-          <mc:Fallback>
+          <mc:Fallback xmlns:w16se="http://schemas.microsoft.com/office/word/2015/wordml/symex" xmlns:cx="http://schemas.microsoft.com/office/drawing/2014/chartex">
             <w:pict>
               <v:shape w14:anchorId="4313AFA2" id="Distinto de 13" o:spid="_x0000_s1026" style="position:absolute;margin-left:26.2pt;margin-top:2.05pt;width:127.6pt;height:94.4pt;z-index:251674624;visibility:visible;mso-wrap-style:square;mso-width-percent:0;mso-wrap-distance-left:9pt;mso-wrap-distance-top:0;mso-wrap-distance-right:9pt;mso-wrap-distance-bottom:0;mso-position-horizontal:absolute;mso-position-horizontal-relative:text;mso-position-vertical:absolute;mso-position-vertical-relative:text;mso-width-percent:0;mso-width-relative:margin;v-text-anchor:middle" coordsize="1620536,1198880" o:gfxdata="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" path="m214802,401349r455474,l540081,43641,659983,,806062,401349r599672,l1405734,528946r-553231,l903819,669934r501915,l1405734,797531r-455474,l1080455,1155239r-119902,43641l814474,797531r-599672,l214802,669934r553231,l716717,528946r-501915,l214802,401349xe" fillcolor="#5b9bd5 [3204]" strokecolor="#1f4d78 [1604]" strokeweight="1pt">
                 <v:stroke joinstyle="miter"/>
@@ -1546,7 +1544,7 @@
               </wp:anchor>
             </w:drawing>
           </mc:Choice>
-          <mc:Fallback>
+          <mc:Fallback xmlns:w16se="http://schemas.microsoft.com/office/word/2015/wordml/symex" xmlns:cx="http://schemas.microsoft.com/office/drawing/2014/chartex">
             <w:pict>
               <v:roundrect w14:anchorId="607EEBF6" id="Rectángulo redondeado 3" o:spid="_x0000_s1026" style="position:absolute;margin-left:-5.55pt;margin-top:9.2pt;width:171pt;height:16.5pt;z-index:251661312;visibility:visible;mso-wrap-style:square;mso-width-percent:0;mso-wrap-distance-left:9pt;mso-wrap-distance-top:0;mso-wrap-distance-right:9pt;mso-wrap-distance-bottom:0;mso-position-horizontal:absolute;mso-position-horizontal-relative:text;mso-position-vertical:absolute;mso-position-vertical-relative:text;mso-width-percent:0;mso-width-relative:margin;v-text-anchor:middle" arcsize="10923f" o:gfxdata="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" filled="f" strokecolor="#70ad47 [3209]" strokeweight="1pt">
                 <v:stroke joinstyle="miter"/>
@@ -1660,7 +1658,7 @@
               </wp:anchor>
             </w:drawing>
           </mc:Choice>
-          <mc:Fallback>
+          <mc:Fallback xmlns:w16se="http://schemas.microsoft.com/office/word/2015/wordml/symex" xmlns:cx="http://schemas.microsoft.com/office/drawing/2014/chartex">
             <w:pict>
               <v:roundrect w14:anchorId="4940A355" id="Rectángulo redondeado 5" o:spid="_x0000_s1026" style="position:absolute;margin-left:-5.55pt;margin-top:8.35pt;width:171pt;height:16.5pt;z-index:251663360;visibility:visible;mso-wrap-style:square;mso-width-percent:0;mso-wrap-distance-left:9pt;mso-wrap-distance-top:0;mso-wrap-distance-right:9pt;mso-wrap-distance-bottom:0;mso-position-horizontal:absolute;mso-position-horizontal-relative:text;mso-position-vertical:absolute;mso-position-vertical-relative:text;mso-width-percent:0;mso-width-relative:margin;v-text-anchor:middle" arcsize="10923f" o:gfxdata="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" filled="f" strokecolor="#70ad47 [3209]" strokeweight="1pt">
                 <v:stroke joinstyle="miter"/>
@@ -1774,7 +1772,7 @@
               </wp:anchor>
             </w:drawing>
           </mc:Choice>
-          <mc:Fallback>
+          <mc:Fallback xmlns:w16se="http://schemas.microsoft.com/office/word/2015/wordml/symex" xmlns:cx="http://schemas.microsoft.com/office/drawing/2014/chartex">
             <w:pict>
               <v:roundrect w14:anchorId="1A0A5A14" id="Rectángulo redondeado 6" o:spid="_x0000_s1026" style="position:absolute;margin-left:-5.55pt;margin-top:8.6pt;width:171pt;height:16.5pt;z-index:251665408;visibility:visible;mso-wrap-style:square;mso-width-percent:0;mso-wrap-distance-left:9pt;mso-wrap-distance-top:0;mso-wrap-distance-right:9pt;mso-wrap-distance-bottom:0;mso-position-horizontal:absolute;mso-position-horizontal-relative:text;mso-position-vertical:absolute;mso-position-vertical-relative:text;mso-width-percent:0;mso-width-relative:margin;v-text-anchor:middle" arcsize="10923f" o:gfxdata="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" filled="f" strokecolor="#70ad47 [3209]" strokeweight="1pt">
                 <v:stroke joinstyle="miter"/>
@@ -1897,7 +1895,7 @@
               </wp:anchor>
             </w:drawing>
           </mc:Choice>
-          <mc:Fallback>
+          <mc:Fallback xmlns:w16se="http://schemas.microsoft.com/office/word/2015/wordml/symex" xmlns:cx="http://schemas.microsoft.com/office/drawing/2014/chartex">
             <w:pict>
               <v:roundrect w14:anchorId="5D6DC897" id="Rectángulo redondeado 7" o:spid="_x0000_s1026" style="position:absolute;margin-left:-2.15pt;margin-top:17.9pt;width:210.35pt;height:16.5pt;z-index:251667456;visibility:visible;mso-wrap-style:square;mso-width-percent:0;mso-wrap-distance-left:9pt;mso-wrap-distance-top:0;mso-wrap-distance-right:9pt;mso-wrap-distance-bottom:0;mso-position-horizontal:absolute;mso-position-horizontal-relative:text;mso-position-vertical:absolute;mso-position-vertical-relative:text;mso-width-percent:0;mso-width-relative:margin;v-text-anchor:middle" arcsize="10923f" o:gfxdata="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" filled="f" strokecolor="#70ad47 [3209]" strokeweight="1pt">
                 <v:stroke joinstyle="miter"/>
@@ -4553,7 +4551,7 @@
               </wp:anchor>
             </w:drawing>
           </mc:Choice>
-          <mc:Fallback>
+          <mc:Fallback xmlns:w16se="http://schemas.microsoft.com/office/word/2015/wordml/symex" xmlns:cx="http://schemas.microsoft.com/office/drawing/2014/chartex">
             <w:pict>
               <v:roundrect w14:anchorId="6BE2CAF6" id="Rectángulo redondeado 9" o:spid="_x0000_s1026" style="position:absolute;margin-left:-2.55pt;margin-top:18.45pt;width:243.4pt;height:16.5pt;z-index:251669504;visibility:visible;mso-wrap-style:square;mso-width-percent:0;mso-wrap-distance-left:9pt;mso-wrap-distance-top:0;mso-wrap-distance-right:9pt;mso-wrap-distance-bottom:0;mso-position-horizontal:absolute;mso-position-horizontal-relative:text;mso-position-vertical:absolute;mso-position-vertical-relative:text;mso-width-percent:0;mso-width-relative:margin;v-text-anchor:middle" arcsize="10923f" o:gfxdata="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" filled="f" strokecolor="#70ad47 [3209]" strokeweight="1pt">
                 <v:stroke joinstyle="miter"/>
@@ -4659,7 +4657,7 @@
               </wp:anchor>
             </w:drawing>
           </mc:Choice>
-          <mc:Fallback>
+          <mc:Fallback xmlns:w16se="http://schemas.microsoft.com/office/word/2015/wordml/symex" xmlns:cx="http://schemas.microsoft.com/office/drawing/2014/chartex">
             <w:pict>
               <v:roundrect w14:anchorId="1A020287" id="Rectángulo redondeado 10" o:spid="_x0000_s1026" style="position:absolute;margin-left:-2.55pt;margin-top:17.25pt;width:243.4pt;height:16.5pt;z-index:251671552;visibility:visible;mso-wrap-style:square;mso-width-percent:0;mso-wrap-distance-left:9pt;mso-wrap-distance-top:0;mso-wrap-distance-right:9pt;mso-wrap-distance-bottom:0;mso-position-horizontal:absolute;mso-position-horizontal-relative:text;mso-position-vertical:absolute;mso-position-vertical-relative:text;mso-width-percent:0;mso-width-relative:margin;v-text-anchor:middle" arcsize="10923f" o:gfxdata="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" filled="f" strokecolor="#70ad47 [3209]" strokeweight="1pt">
                 <v:stroke joinstyle="miter"/>
@@ -4888,6 +4886,7 @@
       <w:pPr>
         <w:rPr>
           <w:b/>
+          <w:strike/>
         </w:rPr>
       </w:pPr>
       <w:r>
@@ -4941,59 +4940,57 @@
       <w:r>
         <w:rPr>
           <w:b/>
+          <w:strike/>
         </w:rPr>
         <w:t>Nota</w:t>
       </w:r>
       <w:r>
+        <w:rPr>
+          <w:strike/>
+        </w:rPr>
         <w:t xml:space="preserve">: </w:t>
       </w:r>
       <w:r>
+        <w:rPr>
+          <w:strike/>
+        </w:rPr>
         <w:t>En las categorías se deben cambiar el nombre del select “</w:t>
       </w:r>
       <w:r>
         <w:rPr>
           <w:b/>
-        </w:rPr>
-        <w:t>materia</w:t>
+          <w:strike/>
+        </w:rPr>
+        <w:t xml:space="preserve">materia” </w:t>
       </w:r>
       <w:r>
         <w:rPr>
-          <w:b/>
-        </w:rPr>
-        <w:t>”</w:t>
+          <w:strike/>
+        </w:rPr>
+        <w:t>por “</w:t>
       </w:r>
       <w:r>
         <w:rPr>
           <w:b/>
+          <w:strike/>
+        </w:rPr>
+        <w:t>Asignatura”</w:t>
+      </w:r>
+      <w:r>
+        <w:rPr>
+          <w:strike/>
+        </w:rPr>
+        <w:t xml:space="preserve"> e incorporar los siguientes aspectos en cada categoría:</w:t>
+      </w:r>
+      <w:r>
+        <w:rPr>
+          <w:strike/>
         </w:rPr>
         <w:t xml:space="preserve"> </w:t>
       </w:r>
       <w:r>
-        <w:t>por</w:t>
-      </w:r>
-      <w:r>
-        <w:t xml:space="preserve"> “</w:t>
-      </w:r>
-      <w:r>
-        <w:rPr>
-          <w:b/>
-        </w:rPr>
-        <w:t>Asignatura</w:t>
-      </w:r>
-      <w:r>
-        <w:rPr>
-          <w:b/>
-        </w:rPr>
-        <w:t>”</w:t>
-      </w:r>
-      <w:r>
-        <w:t xml:space="preserve"> e incorporar los siguientes aspectos en cada categoría:</w:t>
-      </w:r>
-      <w:r>
-        <w:t xml:space="preserve"> </w:t>
-      </w:r>
-      <w:r>
-        <w:rPr>
+        <w:rPr>
+          <w:strike/>
           <w:highlight w:val="magenta"/>
         </w:rPr>
         <w:t>(PATY)</w:t>
@@ -5304,6 +5301,8 @@
           </w:tcPr>
           <w:p/>
         </w:tc>
+        <w:bookmarkStart w:id="0" w:name="_GoBack"/>
+        <w:bookmarkEnd w:id="0"/>
       </w:tr>
     </w:tbl>
     <w:p>
@@ -5324,7 +5323,7 @@
 </file>
 
 <file path=word/endnotes.xml><?xml version="1.0" encoding="utf-8"?>
-<w:endnotes xmlns:wpc="http://schemas.microsoft.com/office/word/2010/wordprocessingCanvas" xmlns:cx="http://schemas.microsoft.com/office/drawing/2014/chartex" xmlns:mc="http://schemas.openxmlformats.org/markup-compatibility/2006" xmlns:o="urn:schemas-microsoft-com:office:office" xmlns:r="http://schemas.openxmlformats.org/officeDocument/2006/relationships" xmlns:m="http://schemas.openxmlformats.org/officeDocument/2006/math" xmlns:v="urn:schemas-microsoft-com:vml" xmlns:wp14="http://schemas.microsoft.com/office/word/2010/wordprocessingDrawing" xmlns:wp="http://schemas.openxmlformats.org/drawingml/2006/wordprocessingDrawing" xmlns:w10="urn:schemas-microsoft-com:office:word" xmlns:w="http://schemas.openxmlformats.org/wordprocessingml/2006/main" xmlns:w14="http://schemas.microsoft.com/office/word/2010/wordml" xmlns:w15="http://schemas.microsoft.com/office/word/2012/wordml" xmlns:w16se="http://schemas.microsoft.com/office/word/2015/wordml/symex" xmlns:wpg="http://schemas.microsoft.com/office/word/2010/wordprocessingGroup" xmlns:wpi="http://schemas.microsoft.com/office/word/2010/wordprocessingInk" xmlns:wne="http://schemas.microsoft.com/office/word/2006/wordml" xmlns:wps="http://schemas.microsoft.com/office/word/2010/wordprocessingShape" mc:Ignorable="w14 w15 w16se wp14">
+<w:endnotes xmlns:wpc="http://schemas.microsoft.com/office/word/2010/wordprocessingCanvas" xmlns:mc="http://schemas.openxmlformats.org/markup-compatibility/2006" xmlns:o="urn:schemas-microsoft-com:office:office" xmlns:r="http://schemas.openxmlformats.org/officeDocument/2006/relationships" xmlns:m="http://schemas.openxmlformats.org/officeDocument/2006/math" xmlns:v="urn:schemas-microsoft-com:vml" xmlns:wp14="http://schemas.microsoft.com/office/word/2010/wordprocessingDrawing" xmlns:wp="http://schemas.openxmlformats.org/drawingml/2006/wordprocessingDrawing" xmlns:w10="urn:schemas-microsoft-com:office:word" xmlns:w="http://schemas.openxmlformats.org/wordprocessingml/2006/main" xmlns:w14="http://schemas.microsoft.com/office/word/2010/wordml" xmlns:w15="http://schemas.microsoft.com/office/word/2012/wordml" xmlns:wpg="http://schemas.microsoft.com/office/word/2010/wordprocessingGroup" xmlns:wpi="http://schemas.microsoft.com/office/word/2010/wordprocessingInk" xmlns:wne="http://schemas.microsoft.com/office/word/2006/wordml" xmlns:wps="http://schemas.microsoft.com/office/word/2010/wordprocessingShape" mc:Ignorable="w14 w15 wp14">
   <w:endnote w:type="separator" w:id="-1">
     <w:p>
       <w:pPr>
@@ -5349,7 +5348,7 @@
 </file>
 
 <file path=word/footnotes.xml><?xml version="1.0" encoding="utf-8"?>
-<w:footnotes xmlns:wpc="http://schemas.microsoft.com/office/word/2010/wordprocessingCanvas" xmlns:cx="http://schemas.microsoft.com/office/drawing/2014/chartex" xmlns:mc="http://schemas.openxmlformats.org/markup-compatibility/2006" xmlns:o="urn:schemas-microsoft-com:office:office" xmlns:r="http://schemas.openxmlformats.org/officeDocument/2006/relationships" xmlns:m="http://schemas.openxmlformats.org/officeDocument/2006/math" xmlns:v="urn:schemas-microsoft-com:vml" xmlns:wp14="http://schemas.microsoft.com/office/word/2010/wordprocessingDrawing" xmlns:wp="http://schemas.openxmlformats.org/drawingml/2006/wordprocessingDrawing" xmlns:w10="urn:schemas-microsoft-com:office:word" xmlns:w="http://schemas.openxmlformats.org/wordprocessingml/2006/main" xmlns:w14="http://schemas.microsoft.com/office/word/2010/wordml" xmlns:w15="http://schemas.microsoft.com/office/word/2012/wordml" xmlns:w16se="http://schemas.microsoft.com/office/word/2015/wordml/symex" xmlns:wpg="http://schemas.microsoft.com/office/word/2010/wordprocessingGroup" xmlns:wpi="http://schemas.microsoft.com/office/word/2010/wordprocessingInk" xmlns:wne="http://schemas.microsoft.com/office/word/2006/wordml" xmlns:wps="http://schemas.microsoft.com/office/word/2010/wordprocessingShape" mc:Ignorable="w14 w15 w16se wp14">
+<w:footnotes xmlns:wpc="http://schemas.microsoft.com/office/word/2010/wordprocessingCanvas" xmlns:mc="http://schemas.openxmlformats.org/markup-compatibility/2006" xmlns:o="urn:schemas-microsoft-com:office:office" xmlns:r="http://schemas.openxmlformats.org/officeDocument/2006/relationships" xmlns:m="http://schemas.openxmlformats.org/officeDocument/2006/math" xmlns:v="urn:schemas-microsoft-com:vml" xmlns:wp14="http://schemas.microsoft.com/office/word/2010/wordprocessingDrawing" xmlns:wp="http://schemas.openxmlformats.org/drawingml/2006/wordprocessingDrawing" xmlns:w10="urn:schemas-microsoft-com:office:word" xmlns:w="http://schemas.openxmlformats.org/wordprocessingml/2006/main" xmlns:w14="http://schemas.microsoft.com/office/word/2010/wordml" xmlns:w15="http://schemas.microsoft.com/office/word/2012/wordml" xmlns:wpg="http://schemas.microsoft.com/office/word/2010/wordprocessingGroup" xmlns:wpi="http://schemas.microsoft.com/office/word/2010/wordprocessingInk" xmlns:wne="http://schemas.microsoft.com/office/word/2006/wordml" xmlns:wps="http://schemas.microsoft.com/office/word/2010/wordprocessingShape" mc:Ignorable="w14 w15 wp14">
   <w:footnote w:type="separator" w:id="-1">
     <w:p>
       <w:pPr>
@@ -5374,7 +5373,7 @@
 </file>
 
 <file path=word/numbering.xml><?xml version="1.0" encoding="utf-8"?>
-<w:numbering xmlns:wpc="http://schemas.microsoft.com/office/word/2010/wordprocessingCanvas" xmlns:cx="http://schemas.microsoft.com/office/drawing/2014/chartex" xmlns:mc="http://schemas.openxmlformats.org/markup-compatibility/2006" xmlns:o="urn:schemas-microsoft-com:office:office" xmlns:r="http://schemas.openxmlformats.org/officeDocument/2006/relationships" xmlns:m="http://schemas.openxmlformats.org/officeDocument/2006/math" xmlns:v="urn:schemas-microsoft-com:vml" xmlns:wp14="http://schemas.microsoft.com/office/word/2010/wordprocessingDrawing" xmlns:wp="http://schemas.openxmlformats.org/drawingml/2006/wordprocessingDrawing" xmlns:w10="urn:schemas-microsoft-com:office:word" xmlns:w="http://schemas.openxmlformats.org/wordprocessingml/2006/main" xmlns:w14="http://schemas.microsoft.com/office/word/2010/wordml" xmlns:w15="http://schemas.microsoft.com/office/word/2012/wordml" xmlns:w16se="http://schemas.microsoft.com/office/word/2015/wordml/symex" xmlns:wpg="http://schemas.microsoft.com/office/word/2010/wordprocessingGroup" xmlns:wpi="http://schemas.microsoft.com/office/word/2010/wordprocessingInk" xmlns:wne="http://schemas.microsoft.com/office/word/2006/wordml" xmlns:wps="http://schemas.microsoft.com/office/word/2010/wordprocessingShape" mc:Ignorable="w14 w15 w16se wp14">
+<w:numbering xmlns:wpc="http://schemas.microsoft.com/office/word/2010/wordprocessingCanvas" xmlns:mc="http://schemas.openxmlformats.org/markup-compatibility/2006" xmlns:o="urn:schemas-microsoft-com:office:office" xmlns:r="http://schemas.openxmlformats.org/officeDocument/2006/relationships" xmlns:m="http://schemas.openxmlformats.org/officeDocument/2006/math" xmlns:v="urn:schemas-microsoft-com:vml" xmlns:wp14="http://schemas.microsoft.com/office/word/2010/wordprocessingDrawing" xmlns:wp="http://schemas.openxmlformats.org/drawingml/2006/wordprocessingDrawing" xmlns:w10="urn:schemas-microsoft-com:office:word" xmlns:w="http://schemas.openxmlformats.org/wordprocessingml/2006/main" xmlns:w14="http://schemas.microsoft.com/office/word/2010/wordml" xmlns:w15="http://schemas.microsoft.com/office/word/2012/wordml" xmlns:wpg="http://schemas.microsoft.com/office/word/2010/wordprocessingGroup" xmlns:wpi="http://schemas.microsoft.com/office/word/2010/wordprocessingInk" xmlns:wne="http://schemas.microsoft.com/office/word/2006/wordml" xmlns:wps="http://schemas.microsoft.com/office/word/2010/wordprocessingShape" mc:Ignorable="w14 w15 wp14">
   <w:abstractNum w:abstractNumId="0" w15:restartNumberingAfterBreak="0">
     <w:nsid w:val="5D1A0557"/>
     <w:multiLevelType w:val="multilevel"/>
@@ -5531,7 +5530,7 @@
 </file>
 
 <file path=word/styles.xml><?xml version="1.0" encoding="utf-8"?>
-<w:styles xmlns:mc="http://schemas.openxmlformats.org/markup-compatibility/2006" xmlns:r="http://schemas.openxmlformats.org/officeDocument/2006/relationships" xmlns:w="http://schemas.openxmlformats.org/wordprocessingml/2006/main" xmlns:w14="http://schemas.microsoft.com/office/word/2010/wordml" xmlns:w15="http://schemas.microsoft.com/office/word/2012/wordml" xmlns:w16se="http://schemas.microsoft.com/office/word/2015/wordml/symex" mc:Ignorable="w14 w15 w16se">
+<w:styles xmlns:mc="http://schemas.openxmlformats.org/markup-compatibility/2006" xmlns:r="http://schemas.openxmlformats.org/officeDocument/2006/relationships" xmlns:w="http://schemas.openxmlformats.org/wordprocessingml/2006/main" xmlns:w14="http://schemas.microsoft.com/office/word/2010/wordml" xmlns:w15="http://schemas.microsoft.com/office/word/2012/wordml" mc:Ignorable="w14 w15">
   <w:docDefaults>
     <w:rPrDefault>
       <w:rPr>

</xml_diff>